<commit_message>
done note for revision
</commit_message>
<xml_diff>
--- a/REVISION/Areview261.docx
+++ b/REVISION/Areview261.docx
@@ -16202,31 +16202,17 @@
     <w:p>
       <w:pPr>
         <w:rPr>
-          <w:color w:val="0000FF"/>
-          <w:lang w:val="en-AU"/>
-        </w:rPr>
-      </w:pPr>
-      <w:r>
-        <w:rPr>
-          <w:color w:val="0000FF"/>
-          <w:lang w:val="en-AU"/>
-        </w:rPr>
-        <w:t>It would then visit G (from H, cost 12) before taking</w:t>
-      </w:r>
-      <w:r>
-        <w:rPr>
           <w:rFonts w:hint="eastAsia"/>
           <w:color w:val="0000FF"/>
           <w:lang w:val="en-AU"/>
         </w:rPr>
-        <w:t xml:space="preserve"> </w:t>
-      </w:r>
+      </w:pPr>
       <w:r>
         <w:rPr>
           <w:color w:val="0000FF"/>
           <w:lang w:val="en-AU"/>
         </w:rPr>
-        <w:t>J off the queue.  Therefore, it would return the path</w:t>
+        <w:t>It would then visit G (from H, cost 12) before taking</w:t>
       </w:r>
       <w:r>
         <w:rPr>
@@ -16236,14 +16222,1547 @@
         </w:rPr>
         <w:t xml:space="preserve"> </w:t>
       </w:r>
+      <w:r>
+        <w:rPr>
+          <w:color w:val="0000FF"/>
+          <w:lang w:val="en-AU"/>
+        </w:rPr>
+        <w:t>J off the queue.  Therefore, it would return the path</w:t>
+      </w:r>
+      <w:r>
+        <w:rPr>
+          <w:rFonts w:hint="eastAsia"/>
+          <w:color w:val="0000FF"/>
+          <w:lang w:val="en-AU"/>
+        </w:rPr>
+        <w:t xml:space="preserve"> </w:t>
+      </w:r>
+      <w:r>
+        <w:rPr>
+          <w:color w:val="0000FF"/>
+          <w:lang w:val="en-AU"/>
+        </w:rPr>
+        <w:t>S-H-G, rather than the (better) path through J.</w:t>
+      </w:r>
+    </w:p>
+    <w:p>
+      <w:pPr>
+        <w:rPr>
+          <w:rFonts w:hint="eastAsia"/>
+          <w:color w:val="0000FF"/>
+          <w:lang w:val="en-AU"/>
+        </w:rPr>
+      </w:pPr>
+    </w:p>
+    <w:p>
+      <w:pPr>
+        <w:widowControl w:val="0"/>
+        <w:autoSpaceDE w:val="0"/>
+        <w:autoSpaceDN w:val="0"/>
+        <w:adjustRightInd w:val="0"/>
+        <w:spacing w:line="280" w:lineRule="atLeast"/>
+        <w:rPr>
+          <w:rFonts w:hint="eastAsia"/>
+          <w:color w:val="0000FF"/>
+          <w:lang w:val="en-AU"/>
+        </w:rPr>
+      </w:pPr>
+      <w:r>
+        <w:rPr>
+          <w:color w:val="0000FF"/>
+          <w:lang w:val="en-AU"/>
+        </w:rPr>
+        <w:t>Alternatively, the total estimate at J from S (4+7=11)</w:t>
+      </w:r>
+      <w:r>
+        <w:rPr>
+          <w:rFonts w:hint="eastAsia"/>
+          <w:color w:val="0000FF"/>
+          <w:lang w:val="en-AU"/>
+        </w:rPr>
+        <w:t xml:space="preserve"> </w:t>
+      </w:r>
+      <w:r>
+        <w:rPr>
+          <w:color w:val="0000FF"/>
+          <w:lang w:val="en-AU"/>
+        </w:rPr>
+        <w:t>would decrease when moving to H (6+3=9).  The total</w:t>
+      </w:r>
+      <w:r>
+        <w:rPr>
+          <w:rFonts w:hint="eastAsia"/>
+          <w:color w:val="0000FF"/>
+          <w:lang w:val="en-AU"/>
+        </w:rPr>
+        <w:t xml:space="preserve"> </w:t>
+      </w:r>
+      <w:r>
+        <w:rPr>
+          <w:color w:val="0000FF"/>
+          <w:lang w:val="en-AU"/>
+        </w:rPr>
+        <w:t>estimate cannot decrease (</w:t>
+      </w:r>
+      <w:proofErr w:type="spellStart"/>
+      <w:r>
+        <w:rPr>
+          <w:color w:val="0000FF"/>
+          <w:lang w:val="en-AU"/>
+        </w:rPr>
+        <w:t>ie</w:t>
+      </w:r>
+      <w:proofErr w:type="spellEnd"/>
+      <w:r>
+        <w:rPr>
+          <w:color w:val="0000FF"/>
+          <w:lang w:val="en-AU"/>
+        </w:rPr>
+        <w:t>, become less accurate)</w:t>
+      </w:r>
+      <w:r>
+        <w:rPr>
+          <w:rFonts w:hint="eastAsia"/>
+          <w:color w:val="0000FF"/>
+          <w:lang w:val="en-AU"/>
+        </w:rPr>
+        <w:t xml:space="preserve"> </w:t>
+      </w:r>
+      <w:r>
+        <w:rPr>
+          <w:color w:val="0000FF"/>
+          <w:lang w:val="en-AU"/>
+        </w:rPr>
+        <w:t>it would then be unable to</w:t>
+      </w:r>
+      <w:r>
+        <w:rPr>
+          <w:rFonts w:hint="eastAsia"/>
+          <w:color w:val="0000FF"/>
+          <w:lang w:val="en-AU"/>
+        </w:rPr>
+        <w:t xml:space="preserve"> </w:t>
+      </w:r>
+      <w:r>
+        <w:rPr>
+          <w:color w:val="0000FF"/>
+          <w:lang w:val="en-AU"/>
+        </w:rPr>
+        <w:t>revisit H from J. The full version of A* would be</w:t>
+      </w:r>
+      <w:r>
+        <w:rPr>
+          <w:rFonts w:hint="eastAsia"/>
+          <w:color w:val="0000FF"/>
+          <w:lang w:val="en-AU"/>
+        </w:rPr>
+        <w:t xml:space="preserve"> </w:t>
+      </w:r>
+      <w:r>
+        <w:rPr>
+          <w:color w:val="0000FF"/>
+          <w:lang w:val="en-AU"/>
+        </w:rPr>
+        <w:t>able to revisit H from J (cost 9)</w:t>
+      </w:r>
+      <w:r>
+        <w:rPr>
+          <w:color w:val="0000FF"/>
+          <w:lang w:val="en-AU"/>
+        </w:rPr>
+        <w:t xml:space="preserve"> </w:t>
+      </w:r>
+      <w:r>
+        <w:rPr>
+          <w:color w:val="0000FF"/>
+          <w:lang w:val="en-AU"/>
+        </w:rPr>
+        <w:t>before visiting the</w:t>
+      </w:r>
+      <w:r>
+        <w:rPr>
+          <w:rFonts w:hint="eastAsia"/>
+          <w:color w:val="0000FF"/>
+          <w:lang w:val="en-AU"/>
+        </w:rPr>
+        <w:t xml:space="preserve"> </w:t>
+      </w:r>
+      <w:r>
+        <w:rPr>
+          <w:color w:val="0000FF"/>
+          <w:lang w:val="en-AU"/>
+        </w:rPr>
+        <w:t>Goal.)</w:t>
+      </w:r>
+      <w:r>
+        <w:rPr>
+          <w:rFonts w:hint="eastAsia"/>
+          <w:color w:val="0000FF"/>
+          <w:lang w:val="en-AU"/>
+        </w:rPr>
+        <w:t xml:space="preserve"> </w:t>
+      </w:r>
+    </w:p>
+    <w:p>
+      <w:pPr>
+        <w:widowControl w:val="0"/>
+        <w:autoSpaceDE w:val="0"/>
+        <w:autoSpaceDN w:val="0"/>
+        <w:adjustRightInd w:val="0"/>
+        <w:spacing w:line="280" w:lineRule="atLeast"/>
+        <w:rPr>
+          <w:color w:val="0000FF"/>
+          <w:lang w:val="en-AU"/>
+        </w:rPr>
+      </w:pPr>
+      <w:r>
+        <w:rPr>
+          <w:rFonts w:hint="eastAsia"/>
+          <w:color w:val="0000FF"/>
+          <w:lang w:val="en-AU"/>
+        </w:rPr>
+        <w:t xml:space="preserve"> </w:t>
+      </w:r>
+      <w:r>
+        <w:rPr>
+          <w:color w:val="0000FF"/>
+          <w:lang w:val="en-AU"/>
+        </w:rPr>
+        <w:t>A* would not find the path:  it would visit H from</w:t>
+      </w:r>
+      <w:r>
+        <w:rPr>
+          <w:rFonts w:hint="eastAsia"/>
+          <w:color w:val="0000FF"/>
+          <w:lang w:val="en-AU"/>
+        </w:rPr>
+        <w:t xml:space="preserve"> </w:t>
+      </w:r>
+      <w:r>
+        <w:rPr>
+          <w:color w:val="0000FF"/>
+          <w:lang w:val="en-AU"/>
+        </w:rPr>
+        <w:t>S before visiting J</w:t>
+      </w:r>
+    </w:p>
+    <w:p>
+      <w:pPr>
+        <w:widowControl w:val="0"/>
+        <w:autoSpaceDE w:val="0"/>
+        <w:autoSpaceDN w:val="0"/>
+        <w:adjustRightInd w:val="0"/>
+        <w:spacing w:line="280" w:lineRule="atLeast"/>
+        <w:rPr>
+          <w:rFonts w:hint="eastAsia"/>
+          <w:color w:val="0000FF"/>
+          <w:lang w:val="en-AU"/>
+        </w:rPr>
+      </w:pPr>
+    </w:p>
+    <w:p>
+      <w:pPr>
+        <w:widowControl w:val="0"/>
+        <w:autoSpaceDE w:val="0"/>
+        <w:autoSpaceDN w:val="0"/>
+        <w:adjustRightInd w:val="0"/>
+        <w:spacing w:line="440" w:lineRule="atLeast"/>
+        <w:rPr>
+          <w:rFonts w:hint="eastAsia"/>
+          <w:color w:val="0000FF"/>
+          <w:lang w:val="en-AU"/>
+        </w:rPr>
+      </w:pPr>
+      <w:r>
+        <w:rPr>
+          <w:rFonts w:hint="eastAsia"/>
+          <w:noProof/>
+          <w:color w:val="0000FF"/>
+          <w:lang w:val="en-AU"/>
+        </w:rPr>
+        <w:drawing>
+          <wp:inline distT="0" distB="0" distL="0" distR="0" wp14:anchorId="5F1D2884" wp14:editId="36A4ED86">
+            <wp:extent cx="5731510" cy="1875790"/>
+            <wp:effectExtent l="0" t="0" r="8890" b="3810"/>
+            <wp:docPr id="44" name="Picture 44"/>
+            <wp:cNvGraphicFramePr>
+              <a:graphicFrameLocks xmlns:a="http://schemas.openxmlformats.org/drawingml/2006/main" noChangeAspect="1"/>
+            </wp:cNvGraphicFramePr>
+            <a:graphic xmlns:a="http://schemas.openxmlformats.org/drawingml/2006/main">
+              <a:graphicData uri="http://schemas.openxmlformats.org/drawingml/2006/picture">
+                <pic:pic xmlns:pic="http://schemas.openxmlformats.org/drawingml/2006/picture">
+                  <pic:nvPicPr>
+                    <pic:cNvPr id="44" name="Screen Shot 2017-05-02 at 7.08.23 PM.png"/>
+                    <pic:cNvPicPr/>
+                  </pic:nvPicPr>
+                  <pic:blipFill>
+                    <a:blip r:embed="rId46" cstate="print">
+                      <a:extLst>
+                        <a:ext uri="{28A0092B-C50C-407E-A947-70E740481C1C}">
+                          <a14:useLocalDpi xmlns:a14="http://schemas.microsoft.com/office/drawing/2010/main" val="0"/>
+                        </a:ext>
+                      </a:extLst>
+                    </a:blip>
+                    <a:stretch>
+                      <a:fillRect/>
+                    </a:stretch>
+                  </pic:blipFill>
+                  <pic:spPr>
+                    <a:xfrm>
+                      <a:off x="0" y="0"/>
+                      <a:ext cx="5731510" cy="1875790"/>
+                    </a:xfrm>
+                    <a:prstGeom prst="rect">
+                      <a:avLst/>
+                    </a:prstGeom>
+                  </pic:spPr>
+                </pic:pic>
+              </a:graphicData>
+            </a:graphic>
+          </wp:inline>
+        </w:drawing>
+      </w:r>
+    </w:p>
+    <w:p>
+      <w:pPr>
+        <w:pStyle w:val="ListParagraph"/>
+        <w:numPr>
+          <w:ilvl w:val="0"/>
+          <w:numId w:val="40"/>
+        </w:numPr>
+        <w:rPr>
+          <w:rFonts w:hint="eastAsia"/>
+          <w:color w:val="0000FF"/>
+          <w:lang w:val="en-AU"/>
+        </w:rPr>
+      </w:pPr>
+      <w:r>
+        <w:rPr>
+          <w:color w:val="0000FF"/>
+          <w:lang w:val="en-AU"/>
+        </w:rPr>
+        <w:t>The first approach doesn’t make much sense:  what does it mean</w:t>
+      </w:r>
+      <w:r>
+        <w:rPr>
+          <w:rFonts w:hint="eastAsia"/>
+          <w:color w:val="0000FF"/>
+          <w:lang w:val="en-AU"/>
+        </w:rPr>
+        <w:t xml:space="preserve"> </w:t>
+      </w:r>
+      <w:r>
+        <w:rPr>
+          <w:color w:val="0000FF"/>
+          <w:lang w:val="en-AU"/>
+        </w:rPr>
+        <w:t>for a polygon to be ‘‘at the front of the scene’’</w:t>
+      </w:r>
+    </w:p>
+    <w:p>
+      <w:pPr>
+        <w:pStyle w:val="ListParagraph"/>
+        <w:numPr>
+          <w:ilvl w:val="0"/>
+          <w:numId w:val="40"/>
+        </w:numPr>
+        <w:rPr>
+          <w:rFonts w:hint="eastAsia"/>
+          <w:color w:val="0000FF"/>
+          <w:lang w:val="en-AU"/>
+        </w:rPr>
+      </w:pPr>
+      <w:r>
+        <w:rPr>
+          <w:color w:val="0000FF"/>
+          <w:lang w:val="en-AU"/>
+        </w:rPr>
+        <w:t>when even the</w:t>
+      </w:r>
+      <w:r>
+        <w:rPr>
+          <w:rFonts w:hint="eastAsia"/>
+          <w:color w:val="0000FF"/>
+          <w:lang w:val="en-AU"/>
+        </w:rPr>
+        <w:t xml:space="preserve"> </w:t>
+      </w:r>
+      <w:r>
+        <w:rPr>
+          <w:color w:val="0000FF"/>
+          <w:lang w:val="en-AU"/>
+        </w:rPr>
+        <w:t>most distant polygon must be rendered if there are no polygons</w:t>
+      </w:r>
+      <w:r>
+        <w:rPr>
+          <w:rFonts w:hint="eastAsia"/>
+          <w:color w:val="0000FF"/>
+          <w:lang w:val="en-AU"/>
+        </w:rPr>
+        <w:t xml:space="preserve"> </w:t>
+      </w:r>
+      <w:r>
+        <w:rPr>
+          <w:color w:val="0000FF"/>
+          <w:lang w:val="en-AU"/>
+        </w:rPr>
+        <w:t xml:space="preserve">in front of it. </w:t>
+      </w:r>
+    </w:p>
+    <w:p>
+      <w:pPr>
+        <w:pStyle w:val="ListParagraph"/>
+        <w:numPr>
+          <w:ilvl w:val="0"/>
+          <w:numId w:val="40"/>
+        </w:numPr>
+        <w:rPr>
+          <w:rFonts w:hint="eastAsia"/>
+          <w:color w:val="0000FF"/>
+          <w:lang w:val="en-AU"/>
+        </w:rPr>
+      </w:pPr>
+      <w:r>
+        <w:rPr>
+          <w:color w:val="0000FF"/>
+          <w:lang w:val="en-AU"/>
+        </w:rPr>
+        <w:t>Even if it made sense, polygons can overlap and</w:t>
+      </w:r>
+      <w:r>
+        <w:rPr>
+          <w:rFonts w:hint="eastAsia"/>
+          <w:color w:val="0000FF"/>
+          <w:lang w:val="en-AU"/>
+        </w:rPr>
+        <w:t xml:space="preserve"> </w:t>
+      </w:r>
+      <w:r>
+        <w:rPr>
+          <w:color w:val="0000FF"/>
+          <w:lang w:val="en-AU"/>
+        </w:rPr>
+        <w:t xml:space="preserve">intersect. </w:t>
+      </w:r>
+    </w:p>
+    <w:p>
+      <w:pPr>
+        <w:pStyle w:val="ListParagraph"/>
+        <w:numPr>
+          <w:ilvl w:val="0"/>
+          <w:numId w:val="40"/>
+        </w:numPr>
+        <w:rPr>
+          <w:rFonts w:hint="eastAsia"/>
+          <w:color w:val="0000FF"/>
+          <w:lang w:val="en-AU"/>
+        </w:rPr>
+      </w:pPr>
+      <w:r>
+        <w:rPr>
+          <w:color w:val="0000FF"/>
+          <w:lang w:val="en-AU"/>
+        </w:rPr>
+        <w:t>A polygon that is mostly behind another polygon still</w:t>
+      </w:r>
+      <w:r>
+        <w:rPr>
+          <w:rFonts w:hint="eastAsia"/>
+          <w:color w:val="0000FF"/>
+          <w:lang w:val="en-AU"/>
+        </w:rPr>
+        <w:t xml:space="preserve"> </w:t>
+      </w:r>
+      <w:r>
+        <w:rPr>
+          <w:color w:val="0000FF"/>
+          <w:lang w:val="en-AU"/>
+        </w:rPr>
+        <w:t>needs to be partly rendered (the bit of it that isn’t behind the</w:t>
+      </w:r>
+      <w:r>
+        <w:rPr>
+          <w:rFonts w:hint="eastAsia"/>
+          <w:color w:val="0000FF"/>
+          <w:lang w:val="en-AU"/>
+        </w:rPr>
+        <w:t xml:space="preserve"> </w:t>
+      </w:r>
+      <w:r>
+        <w:rPr>
+          <w:color w:val="0000FF"/>
+          <w:lang w:val="en-AU"/>
+        </w:rPr>
+        <w:t>other polygon).</w:t>
+      </w:r>
+    </w:p>
+    <w:p>
+      <w:pPr>
+        <w:pStyle w:val="ListParagraph"/>
+        <w:numPr>
+          <w:ilvl w:val="0"/>
+          <w:numId w:val="40"/>
+        </w:numPr>
+        <w:rPr>
+          <w:color w:val="0000FF"/>
+          <w:lang w:val="en-AU"/>
+        </w:rPr>
+      </w:pPr>
+      <w:r>
+        <w:rPr>
+          <w:color w:val="0000FF"/>
+          <w:lang w:val="en-AU"/>
+        </w:rPr>
+        <w:t>A polygon that intersects another polygon is</w:t>
+      </w:r>
+      <w:r>
+        <w:rPr>
+          <w:rFonts w:hint="eastAsia"/>
+          <w:color w:val="0000FF"/>
+          <w:lang w:val="en-AU"/>
+        </w:rPr>
+        <w:t xml:space="preserve"> </w:t>
+      </w:r>
+      <w:r>
+        <w:rPr>
+          <w:color w:val="0000FF"/>
+          <w:lang w:val="en-AU"/>
+        </w:rPr>
+        <w:t>partly behind and partly in front of the other - they both need</w:t>
+      </w:r>
+      <w:r>
+        <w:rPr>
+          <w:rFonts w:hint="eastAsia"/>
+          <w:color w:val="0000FF"/>
+          <w:lang w:val="en-AU"/>
+        </w:rPr>
+        <w:t xml:space="preserve"> </w:t>
+      </w:r>
+      <w:r>
+        <w:rPr>
+          <w:color w:val="0000FF"/>
+          <w:lang w:val="en-AU"/>
+        </w:rPr>
+        <w:t>to be partly rendered, not just one of them.</w:t>
+      </w:r>
+    </w:p>
+    <w:p>
+      <w:pPr>
+        <w:pStyle w:val="ListParagraph"/>
+        <w:numPr>
+          <w:ilvl w:val="0"/>
+          <w:numId w:val="40"/>
+        </w:numPr>
+        <w:rPr>
+          <w:rFonts w:hint="eastAsia"/>
+          <w:color w:val="0000FF"/>
+          <w:lang w:val="en-AU"/>
+        </w:rPr>
+      </w:pPr>
+      <w:r>
+        <w:rPr>
+          <w:color w:val="0000FF"/>
+          <w:lang w:val="en-AU"/>
+        </w:rPr>
+        <w:t>The second approach is almost always less efficient:  The</w:t>
+      </w:r>
+      <w:r>
+        <w:rPr>
+          <w:rFonts w:hint="eastAsia"/>
+          <w:color w:val="0000FF"/>
+          <w:lang w:val="en-AU"/>
+        </w:rPr>
+        <w:t xml:space="preserve"> </w:t>
+      </w:r>
+      <w:r>
+        <w:rPr>
+          <w:color w:val="0000FF"/>
+          <w:lang w:val="en-AU"/>
+        </w:rPr>
+        <w:t>z-buffer algorithm has to do some work for each pixel of each</w:t>
+      </w:r>
+      <w:r>
+        <w:rPr>
+          <w:rFonts w:hint="eastAsia"/>
+          <w:color w:val="0000FF"/>
+          <w:lang w:val="en-AU"/>
+        </w:rPr>
+        <w:t xml:space="preserve"> </w:t>
+      </w:r>
+      <w:r>
+        <w:rPr>
+          <w:color w:val="0000FF"/>
+          <w:lang w:val="en-AU"/>
+        </w:rPr>
+        <w:t xml:space="preserve">polygon. </w:t>
+      </w:r>
+    </w:p>
+    <w:p>
+      <w:pPr>
+        <w:pStyle w:val="ListParagraph"/>
+        <w:numPr>
+          <w:ilvl w:val="0"/>
+          <w:numId w:val="40"/>
+        </w:numPr>
+        <w:rPr>
+          <w:color w:val="0000FF"/>
+          <w:lang w:val="en-AU"/>
+        </w:rPr>
+      </w:pPr>
+      <w:r>
+        <w:rPr>
+          <w:color w:val="0000FF"/>
+          <w:lang w:val="en-AU"/>
+        </w:rPr>
+        <w:t xml:space="preserve">That is, </w:t>
+      </w:r>
+      <w:proofErr w:type="spellStart"/>
+      <w:r>
+        <w:rPr>
+          <w:color w:val="0000FF"/>
+          <w:lang w:val="en-AU"/>
+        </w:rPr>
+        <w:t>NumPolygons</w:t>
+      </w:r>
+      <w:proofErr w:type="spellEnd"/>
+      <w:r>
+        <w:rPr>
+          <w:color w:val="0000FF"/>
+          <w:lang w:val="en-AU"/>
+        </w:rPr>
+        <w:t xml:space="preserve"> x </w:t>
+      </w:r>
+      <w:proofErr w:type="spellStart"/>
+      <w:r>
+        <w:rPr>
+          <w:color w:val="0000FF"/>
+          <w:lang w:val="en-AU"/>
+        </w:rPr>
+        <w:t>NumAveragePixelsPerPoly</w:t>
+      </w:r>
+      <w:proofErr w:type="spellEnd"/>
+      <w:r>
+        <w:rPr>
+          <w:color w:val="0000FF"/>
+          <w:lang w:val="en-AU"/>
+        </w:rPr>
+        <w:t>.</w:t>
+      </w:r>
+    </w:p>
+    <w:p>
+      <w:pPr>
+        <w:pStyle w:val="ListParagraph"/>
+        <w:numPr>
+          <w:ilvl w:val="0"/>
+          <w:numId w:val="40"/>
+        </w:numPr>
+        <w:rPr>
+          <w:rFonts w:hint="eastAsia"/>
+          <w:color w:val="0000FF"/>
+          <w:lang w:val="en-AU"/>
+        </w:rPr>
+      </w:pPr>
+      <w:r>
+        <w:rPr>
+          <w:color w:val="0000FF"/>
+          <w:lang w:val="en-AU"/>
+        </w:rPr>
+        <w:t>And</w:t>
+      </w:r>
+      <w:r>
+        <w:rPr>
+          <w:rFonts w:hint="eastAsia"/>
+          <w:color w:val="0000FF"/>
+          <w:lang w:val="en-AU"/>
+        </w:rPr>
+        <w:t xml:space="preserve"> </w:t>
+      </w:r>
+      <w:r>
+        <w:rPr>
+          <w:color w:val="0000FF"/>
+          <w:lang w:val="en-AU"/>
+        </w:rPr>
+        <w:t>it only has to do a couple of additions and a comparison for each</w:t>
+      </w:r>
+      <w:r>
+        <w:rPr>
+          <w:rFonts w:hint="eastAsia"/>
+          <w:color w:val="0000FF"/>
+          <w:lang w:val="en-AU"/>
+        </w:rPr>
+        <w:t xml:space="preserve"> </w:t>
+      </w:r>
+      <w:r>
+        <w:rPr>
+          <w:color w:val="0000FF"/>
+          <w:lang w:val="en-AU"/>
+        </w:rPr>
+        <w:t xml:space="preserve">pixel (plus </w:t>
+      </w:r>
+      <w:proofErr w:type="spellStart"/>
+      <w:r>
+        <w:rPr>
+          <w:color w:val="0000FF"/>
+          <w:lang w:val="en-AU"/>
+        </w:rPr>
+        <w:t>som</w:t>
+      </w:r>
+      <w:proofErr w:type="spellEnd"/>
+      <w:r>
+        <w:rPr>
+          <w:color w:val="0000FF"/>
+          <w:lang w:val="en-AU"/>
+        </w:rPr>
+        <w:t xml:space="preserve"> e overhead to compute the </w:t>
+      </w:r>
+      <w:proofErr w:type="spellStart"/>
+      <w:r>
+        <w:rPr>
+          <w:color w:val="0000FF"/>
+          <w:lang w:val="en-AU"/>
+        </w:rPr>
+        <w:t>edgelists</w:t>
+      </w:r>
+      <w:proofErr w:type="spellEnd"/>
+      <w:r>
+        <w:rPr>
+          <w:color w:val="0000FF"/>
+          <w:lang w:val="en-AU"/>
+        </w:rPr>
+        <w:t xml:space="preserve">). </w:t>
+      </w:r>
+    </w:p>
+    <w:p>
+      <w:pPr>
+        <w:pStyle w:val="ListParagraph"/>
+        <w:numPr>
+          <w:ilvl w:val="0"/>
+          <w:numId w:val="40"/>
+        </w:numPr>
+        <w:rPr>
+          <w:rFonts w:hint="eastAsia"/>
+          <w:color w:val="0000FF"/>
+          <w:lang w:val="en-AU"/>
+        </w:rPr>
+      </w:pPr>
+      <w:r>
+        <w:rPr>
+          <w:color w:val="0000FF"/>
+          <w:lang w:val="en-AU"/>
+        </w:rPr>
+        <w:t>The second</w:t>
+      </w:r>
+      <w:r>
+        <w:rPr>
+          <w:rFonts w:hint="eastAsia"/>
+          <w:color w:val="0000FF"/>
+          <w:lang w:val="en-AU"/>
+        </w:rPr>
+        <w:t xml:space="preserve"> </w:t>
+      </w:r>
+      <w:r>
+        <w:rPr>
+          <w:color w:val="0000FF"/>
+          <w:lang w:val="en-AU"/>
+        </w:rPr>
+        <w:t>method above will do some work for each pixel in the scene for</w:t>
+      </w:r>
+      <w:r>
+        <w:rPr>
+          <w:rFonts w:hint="eastAsia"/>
+          <w:color w:val="0000FF"/>
+          <w:lang w:val="en-AU"/>
+        </w:rPr>
+        <w:t xml:space="preserve"> </w:t>
+      </w:r>
+      <w:r>
+        <w:rPr>
+          <w:color w:val="0000FF"/>
+          <w:lang w:val="en-AU"/>
+        </w:rPr>
+        <w:t xml:space="preserve">each polygon; that is </w:t>
+      </w:r>
+      <w:proofErr w:type="spellStart"/>
+      <w:r>
+        <w:rPr>
+          <w:color w:val="0000FF"/>
+          <w:lang w:val="en-AU"/>
+        </w:rPr>
+        <w:t>NumPolygons</w:t>
+      </w:r>
+      <w:proofErr w:type="spellEnd"/>
+      <w:r>
+        <w:rPr>
+          <w:color w:val="0000FF"/>
+          <w:lang w:val="en-AU"/>
+        </w:rPr>
+        <w:t xml:space="preserve"> x </w:t>
+      </w:r>
+      <w:proofErr w:type="spellStart"/>
+      <w:r>
+        <w:rPr>
+          <w:color w:val="0000FF"/>
+          <w:lang w:val="en-AU"/>
+        </w:rPr>
+        <w:t>NumPixelsInScene</w:t>
+      </w:r>
+      <w:proofErr w:type="spellEnd"/>
+      <w:r>
+        <w:rPr>
+          <w:color w:val="0000FF"/>
+          <w:lang w:val="en-AU"/>
+        </w:rPr>
+        <w:t xml:space="preserve"> (which is</w:t>
+      </w:r>
+      <w:r>
+        <w:rPr>
+          <w:rFonts w:hint="eastAsia"/>
+          <w:color w:val="0000FF"/>
+          <w:lang w:val="en-AU"/>
+        </w:rPr>
+        <w:t xml:space="preserve"> </w:t>
+      </w:r>
+      <w:r>
+        <w:rPr>
+          <w:color w:val="0000FF"/>
+          <w:lang w:val="en-AU"/>
+        </w:rPr>
+        <w:t>larger than for the z-buffer).  Furthermore, it has to do a more</w:t>
+      </w:r>
+      <w:r>
+        <w:rPr>
+          <w:rFonts w:hint="eastAsia"/>
+          <w:color w:val="0000FF"/>
+          <w:lang w:val="en-AU"/>
+        </w:rPr>
+        <w:t xml:space="preserve"> </w:t>
+      </w:r>
+      <w:r>
+        <w:rPr>
+          <w:color w:val="0000FF"/>
+          <w:lang w:val="en-AU"/>
+        </w:rPr>
+        <w:t>complicated computation to work out whether the polygon includes</w:t>
+      </w:r>
+      <w:r>
+        <w:rPr>
+          <w:rFonts w:hint="eastAsia"/>
+          <w:color w:val="0000FF"/>
+          <w:lang w:val="en-AU"/>
+        </w:rPr>
+        <w:t xml:space="preserve"> </w:t>
+      </w:r>
+      <w:r>
+        <w:rPr>
+          <w:color w:val="0000FF"/>
+          <w:lang w:val="en-AU"/>
+        </w:rPr>
+        <w:t>the pixel, and to interpolate the depth of that pixel on the</w:t>
+      </w:r>
+      <w:r>
+        <w:rPr>
+          <w:rFonts w:hint="eastAsia"/>
+          <w:color w:val="0000FF"/>
+          <w:lang w:val="en-AU"/>
+        </w:rPr>
+        <w:t xml:space="preserve"> </w:t>
+      </w:r>
+      <w:r>
+        <w:rPr>
+          <w:color w:val="0000FF"/>
+          <w:lang w:val="en-AU"/>
+        </w:rPr>
+        <w:t xml:space="preserve">polygon. </w:t>
+      </w:r>
+    </w:p>
+    <w:p>
+      <w:pPr>
+        <w:rPr>
+          <w:color w:val="0000FF"/>
+          <w:lang w:val="en-AU"/>
+        </w:rPr>
+      </w:pPr>
+    </w:p>
+    <w:p>
+      <w:pPr>
+        <w:pStyle w:val="ListParagraph"/>
+        <w:numPr>
+          <w:ilvl w:val="0"/>
+          <w:numId w:val="40"/>
+        </w:numPr>
+        <w:rPr>
+          <w:rFonts w:hint="eastAsia"/>
+          <w:color w:val="0000FF"/>
+          <w:lang w:val="en-AU"/>
+        </w:rPr>
+      </w:pPr>
+      <w:r>
+        <w:rPr>
+          <w:color w:val="0000FF"/>
+          <w:lang w:val="en-AU"/>
+        </w:rPr>
+        <w:t>So it is less efficient than the z-buffer.</w:t>
+      </w:r>
+    </w:p>
+    <w:p>
+      <w:pPr>
+        <w:rPr>
+          <w:color w:val="0000FF"/>
+          <w:lang w:val="en-AU"/>
+        </w:rPr>
+      </w:pPr>
+    </w:p>
+    <w:p>
+      <w:pPr>
+        <w:rPr>
+          <w:rFonts w:hint="eastAsia"/>
+          <w:color w:val="0000FF"/>
+          <w:lang w:val="en-AU"/>
+        </w:rPr>
+      </w:pPr>
+      <w:r>
+        <w:rPr>
+          <w:rFonts w:hint="eastAsia"/>
+          <w:noProof/>
+          <w:color w:val="0000FF"/>
+          <w:lang w:val="en-AU"/>
+        </w:rPr>
+        <w:lastRenderedPageBreak/>
+        <w:drawing>
+          <wp:inline distT="0" distB="0" distL="0" distR="0" wp14:anchorId="29A93CCA" wp14:editId="1841A55B">
+            <wp:extent cx="5731510" cy="6009640"/>
+            <wp:effectExtent l="0" t="0" r="8890" b="10160"/>
+            <wp:docPr id="45" name="Picture 45"/>
+            <wp:cNvGraphicFramePr>
+              <a:graphicFrameLocks xmlns:a="http://schemas.openxmlformats.org/drawingml/2006/main" noChangeAspect="1"/>
+            </wp:cNvGraphicFramePr>
+            <a:graphic xmlns:a="http://schemas.openxmlformats.org/drawingml/2006/main">
+              <a:graphicData uri="http://schemas.openxmlformats.org/drawingml/2006/picture">
+                <pic:pic xmlns:pic="http://schemas.openxmlformats.org/drawingml/2006/picture">
+                  <pic:nvPicPr>
+                    <pic:cNvPr id="45" name="Screen Shot 2017-05-02 at 7.12.06 PM.png"/>
+                    <pic:cNvPicPr/>
+                  </pic:nvPicPr>
+                  <pic:blipFill>
+                    <a:blip r:embed="rId47" cstate="print">
+                      <a:extLst>
+                        <a:ext uri="{28A0092B-C50C-407E-A947-70E740481C1C}">
+                          <a14:useLocalDpi xmlns:a14="http://schemas.microsoft.com/office/drawing/2010/main" val="0"/>
+                        </a:ext>
+                      </a:extLst>
+                    </a:blip>
+                    <a:stretch>
+                      <a:fillRect/>
+                    </a:stretch>
+                  </pic:blipFill>
+                  <pic:spPr>
+                    <a:xfrm>
+                      <a:off x="0" y="0"/>
+                      <a:ext cx="5731510" cy="6009640"/>
+                    </a:xfrm>
+                    <a:prstGeom prst="rect">
+                      <a:avLst/>
+                    </a:prstGeom>
+                  </pic:spPr>
+                </pic:pic>
+              </a:graphicData>
+            </a:graphic>
+          </wp:inline>
+        </w:drawing>
+      </w:r>
+    </w:p>
+    <w:p>
+      <w:pPr>
+        <w:rPr>
+          <w:rFonts w:hint="eastAsia"/>
+          <w:color w:val="0000FF"/>
+        </w:rPr>
+      </w:pPr>
+    </w:p>
+    <w:p>
+      <w:pPr>
+        <w:rPr>
+          <w:rFonts w:hint="eastAsia"/>
+          <w:color w:val="0000FF"/>
+        </w:rPr>
+      </w:pPr>
+      <w:r>
+        <w:rPr>
+          <w:rFonts w:hint="eastAsia"/>
+          <w:noProof/>
+          <w:color w:val="0000FF"/>
+          <w:lang w:val="en-AU"/>
+        </w:rPr>
+        <w:lastRenderedPageBreak/>
+        <w:drawing>
+          <wp:inline distT="0" distB="0" distL="0" distR="0" wp14:anchorId="3E90451B" wp14:editId="0AC0F8ED">
+            <wp:extent cx="5080635" cy="5007459"/>
+            <wp:effectExtent l="0" t="0" r="0" b="0"/>
+            <wp:docPr id="46" name="Picture 46"/>
+            <wp:cNvGraphicFramePr>
+              <a:graphicFrameLocks xmlns:a="http://schemas.openxmlformats.org/drawingml/2006/main" noChangeAspect="1"/>
+            </wp:cNvGraphicFramePr>
+            <a:graphic xmlns:a="http://schemas.openxmlformats.org/drawingml/2006/main">
+              <a:graphicData uri="http://schemas.openxmlformats.org/drawingml/2006/picture">
+                <pic:pic xmlns:pic="http://schemas.openxmlformats.org/drawingml/2006/picture">
+                  <pic:nvPicPr>
+                    <pic:cNvPr id="46" name="Screen Shot 2017-05-02 at 7.11.59 PM.png"/>
+                    <pic:cNvPicPr/>
+                  </pic:nvPicPr>
+                  <pic:blipFill>
+                    <a:blip r:embed="rId48" cstate="print">
+                      <a:extLst>
+                        <a:ext uri="{28A0092B-C50C-407E-A947-70E740481C1C}">
+                          <a14:useLocalDpi xmlns:a14="http://schemas.microsoft.com/office/drawing/2010/main" val="0"/>
+                        </a:ext>
+                      </a:extLst>
+                    </a:blip>
+                    <a:stretch>
+                      <a:fillRect/>
+                    </a:stretch>
+                  </pic:blipFill>
+                  <pic:spPr>
+                    <a:xfrm>
+                      <a:off x="0" y="0"/>
+                      <a:ext cx="5082646" cy="5009441"/>
+                    </a:xfrm>
+                    <a:prstGeom prst="rect">
+                      <a:avLst/>
+                    </a:prstGeom>
+                  </pic:spPr>
+                </pic:pic>
+              </a:graphicData>
+            </a:graphic>
+          </wp:inline>
+        </w:drawing>
+      </w:r>
+    </w:p>
+    <w:p>
+      <w:pPr>
+        <w:widowControl w:val="0"/>
+        <w:autoSpaceDE w:val="0"/>
+        <w:autoSpaceDN w:val="0"/>
+        <w:adjustRightInd w:val="0"/>
+        <w:spacing w:after="240" w:line="340" w:lineRule="atLeast"/>
+        <w:rPr>
+          <w:rFonts w:ascii="Times" w:hAnsi="Times" w:cs="Times"/>
+          <w:color w:val="000000"/>
+          <w:lang w:val="en-AU"/>
+        </w:rPr>
+      </w:pPr>
+      <w:r>
+        <w:rPr>
+          <w:rFonts w:ascii="Times" w:hAnsi="Times" w:cs="Times"/>
+          <w:color w:val="000000"/>
+          <w:sz w:val="29"/>
+          <w:szCs w:val="29"/>
+          <w:lang w:val="en-AU"/>
+        </w:rPr>
+        <w:t>Discuss the two versions of the Union-Find algorithm above. What is the advantage of each over t</w:t>
+      </w:r>
       <w:bookmarkStart w:id="0" w:name="_GoBack"/>
       <w:bookmarkEnd w:id="0"/>
       <w:r>
         <w:rPr>
+          <w:rFonts w:ascii="Times" w:hAnsi="Times" w:cs="Times"/>
+          <w:color w:val="000000"/>
+          <w:sz w:val="29"/>
+          <w:szCs w:val="29"/>
+          <w:lang w:val="en-AU"/>
+        </w:rPr>
+        <w:t xml:space="preserve">he basic Union-Find </w:t>
+      </w:r>
+      <w:proofErr w:type="gramStart"/>
+      <w:r>
+        <w:rPr>
+          <w:rFonts w:ascii="Times" w:hAnsi="Times" w:cs="Times"/>
+          <w:color w:val="000000"/>
+          <w:sz w:val="29"/>
+          <w:szCs w:val="29"/>
+          <w:lang w:val="en-AU"/>
+        </w:rPr>
+        <w:t>algorithm.</w:t>
+      </w:r>
+      <w:proofErr w:type="gramEnd"/>
+      <w:r>
+        <w:rPr>
+          <w:rFonts w:ascii="Times" w:hAnsi="Times" w:cs="Times"/>
+          <w:color w:val="000000"/>
+          <w:sz w:val="29"/>
+          <w:szCs w:val="29"/>
+          <w:lang w:val="en-AU"/>
+        </w:rPr>
+        <w:t xml:space="preserve"> Which has the best performance and why? </w:t>
+      </w:r>
+    </w:p>
+    <w:p>
+      <w:pPr>
+        <w:pStyle w:val="ListParagraph"/>
+        <w:widowControl w:val="0"/>
+        <w:numPr>
+          <w:ilvl w:val="0"/>
+          <w:numId w:val="41"/>
+        </w:numPr>
+        <w:autoSpaceDE w:val="0"/>
+        <w:autoSpaceDN w:val="0"/>
+        <w:adjustRightInd w:val="0"/>
+        <w:spacing w:line="360" w:lineRule="atLeast"/>
+        <w:rPr>
+          <w:rFonts w:ascii="Times" w:hAnsi="Times" w:cs="Times" w:hint="eastAsia"/>
           <w:color w:val="0000FF"/>
-          <w:lang w:val="en-AU"/>
-        </w:rPr>
-        <w:t>S-H-G, rather than the (better) path through J.</w:t>
+          <w:sz w:val="32"/>
+          <w:szCs w:val="32"/>
+          <w:lang w:val="en-AU"/>
+        </w:rPr>
+      </w:pPr>
+      <w:r>
+        <w:rPr>
+          <w:rFonts w:ascii="Times" w:hAnsi="Times" w:cs="Times"/>
+          <w:color w:val="0000FF"/>
+          <w:sz w:val="32"/>
+          <w:szCs w:val="32"/>
+          <w:lang w:val="en-AU"/>
+        </w:rPr>
+        <w:t>Using ranks means that when joining two trees, the algorithm</w:t>
+      </w:r>
+      <w:r>
+        <w:rPr>
+          <w:rFonts w:ascii="Times" w:hAnsi="Times" w:cs="Times" w:hint="eastAsia"/>
+          <w:color w:val="0000FF"/>
+          <w:sz w:val="32"/>
+          <w:szCs w:val="32"/>
+          <w:lang w:val="en-AU"/>
+        </w:rPr>
+        <w:t xml:space="preserve"> </w:t>
+      </w:r>
+      <w:r>
+        <w:rPr>
+          <w:rFonts w:ascii="Times" w:hAnsi="Times" w:cs="Times"/>
+          <w:color w:val="0000FF"/>
+          <w:sz w:val="32"/>
+          <w:szCs w:val="32"/>
+          <w:lang w:val="en-AU"/>
+        </w:rPr>
+        <w:t xml:space="preserve">joins </w:t>
+      </w:r>
+      <w:r>
+        <w:rPr>
+          <w:rFonts w:ascii="Times" w:hAnsi="Times" w:cs="Times"/>
+          <w:color w:val="0000FF"/>
+          <w:sz w:val="32"/>
+          <w:szCs w:val="32"/>
+          <w:lang w:val="en-AU"/>
+        </w:rPr>
+        <w:t xml:space="preserve">the shorter tree to the longer tree, </w:t>
+      </w:r>
+    </w:p>
+    <w:p>
+      <w:pPr>
+        <w:pStyle w:val="ListParagraph"/>
+        <w:widowControl w:val="0"/>
+        <w:numPr>
+          <w:ilvl w:val="0"/>
+          <w:numId w:val="41"/>
+        </w:numPr>
+        <w:autoSpaceDE w:val="0"/>
+        <w:autoSpaceDN w:val="0"/>
+        <w:adjustRightInd w:val="0"/>
+        <w:spacing w:line="360" w:lineRule="atLeast"/>
+        <w:rPr>
+          <w:rFonts w:ascii="Times" w:hAnsi="Times" w:cs="Times" w:hint="eastAsia"/>
+          <w:color w:val="0000FF"/>
+          <w:sz w:val="32"/>
+          <w:szCs w:val="32"/>
+          <w:lang w:val="en-AU"/>
+        </w:rPr>
+      </w:pPr>
+      <w:r>
+        <w:rPr>
+          <w:rFonts w:ascii="Times" w:hAnsi="Times" w:cs="Times"/>
+          <w:color w:val="0000FF"/>
+          <w:sz w:val="32"/>
+          <w:szCs w:val="32"/>
+          <w:lang w:val="en-AU"/>
+        </w:rPr>
+        <w:t>which will make the</w:t>
+      </w:r>
+      <w:r>
+        <w:rPr>
+          <w:rFonts w:ascii="Times" w:hAnsi="Times" w:cs="Times" w:hint="eastAsia"/>
+          <w:color w:val="0000FF"/>
+          <w:sz w:val="32"/>
+          <w:szCs w:val="32"/>
+          <w:lang w:val="en-AU"/>
+        </w:rPr>
+        <w:t xml:space="preserve"> </w:t>
+      </w:r>
+      <w:r>
+        <w:rPr>
+          <w:rFonts w:ascii="Times" w:hAnsi="Times" w:cs="Times"/>
+          <w:color w:val="0000FF"/>
+          <w:sz w:val="32"/>
+          <w:szCs w:val="32"/>
+          <w:lang w:val="en-AU"/>
+        </w:rPr>
+        <w:t>resulting trees shorter.</w:t>
+      </w:r>
+      <w:r>
+        <w:rPr>
+          <w:rFonts w:ascii="Times" w:hAnsi="Times" w:cs="Times" w:hint="eastAsia"/>
+          <w:color w:val="0000FF"/>
+          <w:sz w:val="32"/>
+          <w:szCs w:val="32"/>
+          <w:lang w:val="en-AU"/>
+        </w:rPr>
+        <w:t xml:space="preserve"> </w:t>
+      </w:r>
+    </w:p>
+    <w:p>
+      <w:pPr>
+        <w:pStyle w:val="ListParagraph"/>
+        <w:widowControl w:val="0"/>
+        <w:numPr>
+          <w:ilvl w:val="0"/>
+          <w:numId w:val="41"/>
+        </w:numPr>
+        <w:autoSpaceDE w:val="0"/>
+        <w:autoSpaceDN w:val="0"/>
+        <w:adjustRightInd w:val="0"/>
+        <w:spacing w:line="360" w:lineRule="atLeast"/>
+        <w:rPr>
+          <w:rFonts w:ascii="Times" w:hAnsi="Times" w:cs="Times" w:hint="eastAsia"/>
+          <w:color w:val="0000FF"/>
+          <w:sz w:val="32"/>
+          <w:szCs w:val="32"/>
+          <w:lang w:val="en-AU"/>
+        </w:rPr>
+      </w:pPr>
+      <w:r>
+        <w:rPr>
+          <w:rFonts w:ascii="Times" w:hAnsi="Times" w:cs="Times"/>
+          <w:color w:val="0000FF"/>
+          <w:sz w:val="32"/>
+          <w:szCs w:val="32"/>
+          <w:lang w:val="en-AU"/>
+        </w:rPr>
+        <w:t>Modifying the trees in Fi</w:t>
+      </w:r>
+      <w:r>
+        <w:rPr>
+          <w:rFonts w:ascii="Times" w:hAnsi="Times" w:cs="Times"/>
+          <w:color w:val="0000FF"/>
+          <w:sz w:val="32"/>
+          <w:szCs w:val="32"/>
+          <w:lang w:val="en-AU"/>
+        </w:rPr>
+        <w:t xml:space="preserve">nd makes trees much shorter and </w:t>
+      </w:r>
+      <w:r>
+        <w:rPr>
+          <w:rFonts w:ascii="Times" w:hAnsi="Times" w:cs="Times"/>
+          <w:color w:val="0000FF"/>
+          <w:sz w:val="32"/>
+          <w:szCs w:val="32"/>
+          <w:lang w:val="en-AU"/>
+        </w:rPr>
+        <w:t xml:space="preserve">bushier- every time </w:t>
+      </w:r>
+    </w:p>
+    <w:p>
+      <w:pPr>
+        <w:pStyle w:val="ListParagraph"/>
+        <w:widowControl w:val="0"/>
+        <w:numPr>
+          <w:ilvl w:val="0"/>
+          <w:numId w:val="41"/>
+        </w:numPr>
+        <w:autoSpaceDE w:val="0"/>
+        <w:autoSpaceDN w:val="0"/>
+        <w:adjustRightInd w:val="0"/>
+        <w:spacing w:line="360" w:lineRule="atLeast"/>
+        <w:rPr>
+          <w:rFonts w:ascii="Times" w:hAnsi="Times" w:cs="Times" w:hint="eastAsia"/>
+          <w:color w:val="0000FF"/>
+          <w:sz w:val="32"/>
+          <w:szCs w:val="32"/>
+          <w:lang w:val="en-AU"/>
+        </w:rPr>
+      </w:pPr>
+      <w:r>
+        <w:rPr>
+          <w:rFonts w:ascii="Times" w:hAnsi="Times" w:cs="Times"/>
+          <w:color w:val="0000FF"/>
+          <w:sz w:val="32"/>
+          <w:szCs w:val="32"/>
+          <w:lang w:val="en-AU"/>
+        </w:rPr>
+        <w:t>Find is called on an item, all the nodes on the tree</w:t>
+      </w:r>
+      <w:r>
+        <w:rPr>
+          <w:rFonts w:ascii="Times" w:hAnsi="Times" w:cs="Times" w:hint="eastAsia"/>
+          <w:color w:val="0000FF"/>
+          <w:sz w:val="32"/>
+          <w:szCs w:val="32"/>
+          <w:lang w:val="en-AU"/>
+        </w:rPr>
+        <w:t xml:space="preserve"> </w:t>
+      </w:r>
+      <w:r>
+        <w:rPr>
+          <w:rFonts w:ascii="Times" w:hAnsi="Times" w:cs="Times"/>
+          <w:color w:val="0000FF"/>
+          <w:sz w:val="32"/>
+          <w:szCs w:val="32"/>
+          <w:lang w:val="en-AU"/>
+        </w:rPr>
+        <w:t xml:space="preserve">from item to the root will be made into direct </w:t>
+      </w:r>
+      <w:proofErr w:type="spellStart"/>
+      <w:r>
+        <w:rPr>
+          <w:rFonts w:ascii="Times" w:hAnsi="Times" w:cs="Times"/>
+          <w:color w:val="0000FF"/>
+          <w:sz w:val="32"/>
+          <w:szCs w:val="32"/>
+          <w:lang w:val="en-AU"/>
+        </w:rPr>
+        <w:t>descendents</w:t>
+      </w:r>
+      <w:proofErr w:type="spellEnd"/>
+      <w:r>
+        <w:rPr>
+          <w:rFonts w:ascii="Times" w:hAnsi="Times" w:cs="Times"/>
+          <w:color w:val="0000FF"/>
+          <w:sz w:val="32"/>
+          <w:szCs w:val="32"/>
+          <w:lang w:val="en-AU"/>
+        </w:rPr>
+        <w:t xml:space="preserve"> of the</w:t>
+      </w:r>
+      <w:r>
+        <w:rPr>
+          <w:rFonts w:ascii="Times" w:hAnsi="Times" w:cs="Times" w:hint="eastAsia"/>
+          <w:color w:val="0000FF"/>
+          <w:sz w:val="32"/>
+          <w:szCs w:val="32"/>
+          <w:lang w:val="en-AU"/>
+        </w:rPr>
+        <w:t xml:space="preserve"> </w:t>
+      </w:r>
+      <w:r>
+        <w:rPr>
+          <w:rFonts w:ascii="Times" w:hAnsi="Times" w:cs="Times"/>
+          <w:color w:val="0000FF"/>
+          <w:sz w:val="32"/>
+          <w:szCs w:val="32"/>
+          <w:lang w:val="en-AU"/>
+        </w:rPr>
+        <w:t xml:space="preserve">root.  </w:t>
+      </w:r>
+    </w:p>
+    <w:p>
+      <w:pPr>
+        <w:pStyle w:val="ListParagraph"/>
+        <w:widowControl w:val="0"/>
+        <w:numPr>
+          <w:ilvl w:val="0"/>
+          <w:numId w:val="41"/>
+        </w:numPr>
+        <w:autoSpaceDE w:val="0"/>
+        <w:autoSpaceDN w:val="0"/>
+        <w:adjustRightInd w:val="0"/>
+        <w:spacing w:line="360" w:lineRule="atLeast"/>
+        <w:rPr>
+          <w:rFonts w:ascii="Times" w:hAnsi="Times" w:cs="Times" w:hint="eastAsia"/>
+          <w:color w:val="0000FF"/>
+          <w:sz w:val="32"/>
+          <w:szCs w:val="32"/>
+          <w:lang w:val="en-AU"/>
+        </w:rPr>
+      </w:pPr>
+      <w:r>
+        <w:rPr>
+          <w:rFonts w:ascii="Times" w:hAnsi="Times" w:cs="Times"/>
+          <w:color w:val="0000FF"/>
+          <w:sz w:val="32"/>
+          <w:szCs w:val="32"/>
+          <w:lang w:val="en-AU"/>
+        </w:rPr>
+        <w:t>This keeps the trees very short.</w:t>
+      </w:r>
+      <w:r>
+        <w:rPr>
+          <w:rFonts w:ascii="Times" w:hAnsi="Times" w:cs="Times" w:hint="eastAsia"/>
+          <w:color w:val="0000FF"/>
+          <w:sz w:val="32"/>
+          <w:szCs w:val="32"/>
+          <w:lang w:val="en-AU"/>
+        </w:rPr>
+        <w:t xml:space="preserve"> </w:t>
+      </w:r>
+      <w:r>
+        <w:rPr>
+          <w:rFonts w:ascii="Times" w:hAnsi="Times" w:cs="Times"/>
+          <w:color w:val="0000FF"/>
+          <w:sz w:val="32"/>
+          <w:szCs w:val="32"/>
+          <w:lang w:val="en-AU"/>
+        </w:rPr>
+        <w:t xml:space="preserve">It also means that the ranks are mostly overestimates, </w:t>
+      </w:r>
+    </w:p>
+    <w:p>
+      <w:pPr>
+        <w:pStyle w:val="ListParagraph"/>
+        <w:widowControl w:val="0"/>
+        <w:numPr>
+          <w:ilvl w:val="0"/>
+          <w:numId w:val="41"/>
+        </w:numPr>
+        <w:autoSpaceDE w:val="0"/>
+        <w:autoSpaceDN w:val="0"/>
+        <w:adjustRightInd w:val="0"/>
+        <w:spacing w:line="360" w:lineRule="atLeast"/>
+        <w:rPr>
+          <w:rFonts w:ascii="Times" w:hAnsi="Times" w:cs="Times" w:hint="eastAsia"/>
+          <w:color w:val="0000FF"/>
+          <w:sz w:val="32"/>
+          <w:szCs w:val="32"/>
+          <w:lang w:val="en-AU"/>
+        </w:rPr>
+      </w:pPr>
+      <w:r>
+        <w:rPr>
+          <w:rFonts w:ascii="Times" w:hAnsi="Times" w:cs="Times"/>
+          <w:color w:val="0000FF"/>
+          <w:sz w:val="32"/>
+          <w:szCs w:val="32"/>
+          <w:lang w:val="en-AU"/>
+        </w:rPr>
+        <w:t>so that</w:t>
+      </w:r>
+      <w:r>
+        <w:rPr>
+          <w:rFonts w:ascii="Times" w:hAnsi="Times" w:cs="Times" w:hint="eastAsia"/>
+          <w:color w:val="0000FF"/>
+          <w:sz w:val="32"/>
+          <w:szCs w:val="32"/>
+          <w:lang w:val="en-AU"/>
+        </w:rPr>
+        <w:t xml:space="preserve"> </w:t>
+      </w:r>
+      <w:r>
+        <w:rPr>
+          <w:rFonts w:ascii="Times" w:hAnsi="Times" w:cs="Times"/>
+          <w:color w:val="0000FF"/>
+          <w:sz w:val="32"/>
+          <w:szCs w:val="32"/>
+          <w:lang w:val="en-AU"/>
+        </w:rPr>
+        <w:t>the use of rank in Union is typically wrong, but it doesn’t</w:t>
+      </w:r>
+      <w:r>
+        <w:rPr>
+          <w:rFonts w:ascii="Times" w:hAnsi="Times" w:cs="Times" w:hint="eastAsia"/>
+          <w:color w:val="0000FF"/>
+          <w:sz w:val="32"/>
+          <w:szCs w:val="32"/>
+          <w:lang w:val="en-AU"/>
+        </w:rPr>
+        <w:t xml:space="preserve"> </w:t>
+      </w:r>
+      <w:r>
+        <w:rPr>
+          <w:rFonts w:ascii="Times" w:hAnsi="Times" w:cs="Times"/>
+          <w:color w:val="0000FF"/>
+          <w:sz w:val="32"/>
+          <w:szCs w:val="32"/>
+          <w:lang w:val="en-AU"/>
+        </w:rPr>
+        <w:t xml:space="preserve">matter since the trees are so short anyway </w:t>
+      </w:r>
+    </w:p>
+    <w:p>
+      <w:pPr>
+        <w:pStyle w:val="ListParagraph"/>
+        <w:widowControl w:val="0"/>
+        <w:numPr>
+          <w:ilvl w:val="0"/>
+          <w:numId w:val="41"/>
+        </w:numPr>
+        <w:autoSpaceDE w:val="0"/>
+        <w:autoSpaceDN w:val="0"/>
+        <w:adjustRightInd w:val="0"/>
+        <w:spacing w:line="360" w:lineRule="atLeast"/>
+        <w:rPr>
+          <w:rFonts w:ascii="Times" w:hAnsi="Times" w:cs="Times"/>
+          <w:color w:val="0000FF"/>
+          <w:sz w:val="32"/>
+          <w:szCs w:val="32"/>
+          <w:lang w:val="en-AU"/>
+        </w:rPr>
+      </w:pPr>
+      <w:r>
+        <w:rPr>
+          <w:rFonts w:ascii="Times" w:hAnsi="Times" w:cs="Times"/>
+          <w:color w:val="0000FF"/>
+          <w:sz w:val="32"/>
+          <w:szCs w:val="32"/>
+          <w:lang w:val="en-AU"/>
+        </w:rPr>
+        <w:t>it doesn’t make</w:t>
+      </w:r>
+      <w:r>
+        <w:rPr>
+          <w:rFonts w:ascii="Times" w:hAnsi="Times" w:cs="Times" w:hint="eastAsia"/>
+          <w:color w:val="0000FF"/>
+          <w:sz w:val="32"/>
+          <w:szCs w:val="32"/>
+          <w:lang w:val="en-AU"/>
+        </w:rPr>
+        <w:t xml:space="preserve"> </w:t>
+      </w:r>
+      <w:r>
+        <w:rPr>
+          <w:rFonts w:ascii="Times" w:hAnsi="Times" w:cs="Times"/>
+          <w:color w:val="0000FF"/>
+          <w:sz w:val="32"/>
+          <w:szCs w:val="32"/>
+          <w:lang w:val="en-AU"/>
+        </w:rPr>
+        <w:t>much difference if a short tree is added to an even shorter tree,</w:t>
+      </w:r>
+      <w:r>
+        <w:rPr>
+          <w:rFonts w:ascii="Times" w:hAnsi="Times" w:cs="Times" w:hint="eastAsia"/>
+          <w:color w:val="0000FF"/>
+          <w:sz w:val="32"/>
+          <w:szCs w:val="32"/>
+          <w:lang w:val="en-AU"/>
+        </w:rPr>
+        <w:t xml:space="preserve"> </w:t>
+      </w:r>
+      <w:r>
+        <w:rPr>
+          <w:rFonts w:ascii="Times" w:hAnsi="Times" w:cs="Times"/>
+          <w:color w:val="0000FF"/>
+          <w:sz w:val="32"/>
+          <w:szCs w:val="32"/>
+          <w:lang w:val="en-AU"/>
+        </w:rPr>
+        <w:t xml:space="preserve">and </w:t>
+      </w:r>
+      <w:r>
+        <w:rPr>
+          <w:rFonts w:ascii="Times" w:hAnsi="Times" w:cs="Times"/>
+          <w:color w:val="0000FF"/>
+          <w:sz w:val="32"/>
+          <w:szCs w:val="32"/>
+          <w:lang w:val="en-AU"/>
+        </w:rPr>
+        <w:t>Find will shorten it again soon.</w:t>
       </w:r>
     </w:p>
     <w:p>
@@ -16466,6 +17985,92 @@
     </w:lvl>
   </w:abstractNum>
   <w:abstractNum w:abstractNumId="2">
+    <w:nsid w:val="13014EA3"/>
+    <w:multiLevelType w:val="hybridMultilevel"/>
+    <w:tmpl w:val="2EF493BA"/>
+    <w:lvl w:ilvl="0" w:tplc="0C09000F">
+      <w:start w:val="1"/>
+      <w:numFmt w:val="decimal"/>
+      <w:lvlText w:val="%1."/>
+      <w:lvlJc w:val="left"/>
+      <w:pPr>
+        <w:ind w:left="720" w:hanging="360"/>
+      </w:pPr>
+    </w:lvl>
+    <w:lvl w:ilvl="1" w:tplc="0C090019" w:tentative="1">
+      <w:start w:val="1"/>
+      <w:numFmt w:val="lowerLetter"/>
+      <w:lvlText w:val="%2."/>
+      <w:lvlJc w:val="left"/>
+      <w:pPr>
+        <w:ind w:left="1440" w:hanging="360"/>
+      </w:pPr>
+    </w:lvl>
+    <w:lvl w:ilvl="2" w:tplc="0C09001B" w:tentative="1">
+      <w:start w:val="1"/>
+      <w:numFmt w:val="lowerRoman"/>
+      <w:lvlText w:val="%3."/>
+      <w:lvlJc w:val="right"/>
+      <w:pPr>
+        <w:ind w:left="2160" w:hanging="180"/>
+      </w:pPr>
+    </w:lvl>
+    <w:lvl w:ilvl="3" w:tplc="0C09000F" w:tentative="1">
+      <w:start w:val="1"/>
+      <w:numFmt w:val="decimal"/>
+      <w:lvlText w:val="%4."/>
+      <w:lvlJc w:val="left"/>
+      <w:pPr>
+        <w:ind w:left="2880" w:hanging="360"/>
+      </w:pPr>
+    </w:lvl>
+    <w:lvl w:ilvl="4" w:tplc="0C090019" w:tentative="1">
+      <w:start w:val="1"/>
+      <w:numFmt w:val="lowerLetter"/>
+      <w:lvlText w:val="%5."/>
+      <w:lvlJc w:val="left"/>
+      <w:pPr>
+        <w:ind w:left="3600" w:hanging="360"/>
+      </w:pPr>
+    </w:lvl>
+    <w:lvl w:ilvl="5" w:tplc="0C09001B" w:tentative="1">
+      <w:start w:val="1"/>
+      <w:numFmt w:val="lowerRoman"/>
+      <w:lvlText w:val="%6."/>
+      <w:lvlJc w:val="right"/>
+      <w:pPr>
+        <w:ind w:left="4320" w:hanging="180"/>
+      </w:pPr>
+    </w:lvl>
+    <w:lvl w:ilvl="6" w:tplc="0C09000F" w:tentative="1">
+      <w:start w:val="1"/>
+      <w:numFmt w:val="decimal"/>
+      <w:lvlText w:val="%7."/>
+      <w:lvlJc w:val="left"/>
+      <w:pPr>
+        <w:ind w:left="5040" w:hanging="360"/>
+      </w:pPr>
+    </w:lvl>
+    <w:lvl w:ilvl="7" w:tplc="0C090019" w:tentative="1">
+      <w:start w:val="1"/>
+      <w:numFmt w:val="lowerLetter"/>
+      <w:lvlText w:val="%8."/>
+      <w:lvlJc w:val="left"/>
+      <w:pPr>
+        <w:ind w:left="5760" w:hanging="360"/>
+      </w:pPr>
+    </w:lvl>
+    <w:lvl w:ilvl="8" w:tplc="0C09001B" w:tentative="1">
+      <w:start w:val="1"/>
+      <w:numFmt w:val="lowerRoman"/>
+      <w:lvlText w:val="%9."/>
+      <w:lvlJc w:val="right"/>
+      <w:pPr>
+        <w:ind w:left="6480" w:hanging="180"/>
+      </w:pPr>
+    </w:lvl>
+  </w:abstractNum>
+  <w:abstractNum w:abstractNumId="3">
     <w:nsid w:val="163F1A59"/>
     <w:multiLevelType w:val="multilevel"/>
     <w:tmpl w:val="21401A98"/>
@@ -16605,7 +18210,7 @@
       </w:rPr>
     </w:lvl>
   </w:abstractNum>
-  <w:abstractNum w:abstractNumId="3">
+  <w:abstractNum w:abstractNumId="4">
     <w:nsid w:val="171D795C"/>
     <w:multiLevelType w:val="multilevel"/>
     <w:tmpl w:val="1D06DB32"/>
@@ -16715,7 +18320,7 @@
       </w:rPr>
     </w:lvl>
   </w:abstractNum>
-  <w:abstractNum w:abstractNumId="4">
+  <w:abstractNum w:abstractNumId="5">
     <w:nsid w:val="17A30B71"/>
     <w:multiLevelType w:val="multilevel"/>
     <w:tmpl w:val="497CB09A"/>
@@ -16855,7 +18460,7 @@
       </w:rPr>
     </w:lvl>
   </w:abstractNum>
-  <w:abstractNum w:abstractNumId="5">
+  <w:abstractNum w:abstractNumId="6">
     <w:nsid w:val="1815224E"/>
     <w:multiLevelType w:val="multilevel"/>
     <w:tmpl w:val="A52AB55A"/>
@@ -16995,7 +18600,7 @@
       </w:rPr>
     </w:lvl>
   </w:abstractNum>
-  <w:abstractNum w:abstractNumId="6">
+  <w:abstractNum w:abstractNumId="7">
     <w:nsid w:val="1CD128C8"/>
     <w:multiLevelType w:val="multilevel"/>
     <w:tmpl w:val="861C69EE"/>
@@ -17081,7 +18686,7 @@
       </w:pPr>
     </w:lvl>
   </w:abstractNum>
-  <w:abstractNum w:abstractNumId="7">
+  <w:abstractNum w:abstractNumId="8">
     <w:nsid w:val="2D83432D"/>
     <w:multiLevelType w:val="multilevel"/>
     <w:tmpl w:val="90F8FB1E"/>
@@ -17167,7 +18772,7 @@
       </w:pPr>
     </w:lvl>
   </w:abstractNum>
-  <w:abstractNum w:abstractNumId="8">
+  <w:abstractNum w:abstractNumId="9">
     <w:nsid w:val="2D990BE9"/>
     <w:multiLevelType w:val="multilevel"/>
     <w:tmpl w:val="3C0C26C2"/>
@@ -17262,7 +18867,7 @@
       </w:pPr>
     </w:lvl>
   </w:abstractNum>
-  <w:abstractNum w:abstractNumId="9">
+  <w:abstractNum w:abstractNumId="10">
     <w:nsid w:val="2FC25A1A"/>
     <w:multiLevelType w:val="multilevel"/>
     <w:tmpl w:val="B5341F5C"/>
@@ -17402,7 +19007,7 @@
       </w:rPr>
     </w:lvl>
   </w:abstractNum>
-  <w:abstractNum w:abstractNumId="10">
+  <w:abstractNum w:abstractNumId="11">
     <w:nsid w:val="337A0660"/>
     <w:multiLevelType w:val="multilevel"/>
     <w:tmpl w:val="65BE9136"/>
@@ -17542,7 +19147,7 @@
       </w:rPr>
     </w:lvl>
   </w:abstractNum>
-  <w:abstractNum w:abstractNumId="11">
+  <w:abstractNum w:abstractNumId="12">
     <w:nsid w:val="3645325A"/>
     <w:multiLevelType w:val="multilevel"/>
     <w:tmpl w:val="CAA80956"/>
@@ -17682,7 +19287,93 @@
       </w:rPr>
     </w:lvl>
   </w:abstractNum>
-  <w:abstractNum w:abstractNumId="12">
+  <w:abstractNum w:abstractNumId="13">
+    <w:nsid w:val="38DE5F31"/>
+    <w:multiLevelType w:val="hybridMultilevel"/>
+    <w:tmpl w:val="328ECAB0"/>
+    <w:lvl w:ilvl="0" w:tplc="0C09000F">
+      <w:start w:val="1"/>
+      <w:numFmt w:val="decimal"/>
+      <w:lvlText w:val="%1."/>
+      <w:lvlJc w:val="left"/>
+      <w:pPr>
+        <w:ind w:left="720" w:hanging="360"/>
+      </w:pPr>
+    </w:lvl>
+    <w:lvl w:ilvl="1" w:tplc="0C090019" w:tentative="1">
+      <w:start w:val="1"/>
+      <w:numFmt w:val="lowerLetter"/>
+      <w:lvlText w:val="%2."/>
+      <w:lvlJc w:val="left"/>
+      <w:pPr>
+        <w:ind w:left="1440" w:hanging="360"/>
+      </w:pPr>
+    </w:lvl>
+    <w:lvl w:ilvl="2" w:tplc="0C09001B" w:tentative="1">
+      <w:start w:val="1"/>
+      <w:numFmt w:val="lowerRoman"/>
+      <w:lvlText w:val="%3."/>
+      <w:lvlJc w:val="right"/>
+      <w:pPr>
+        <w:ind w:left="2160" w:hanging="180"/>
+      </w:pPr>
+    </w:lvl>
+    <w:lvl w:ilvl="3" w:tplc="0C09000F" w:tentative="1">
+      <w:start w:val="1"/>
+      <w:numFmt w:val="decimal"/>
+      <w:lvlText w:val="%4."/>
+      <w:lvlJc w:val="left"/>
+      <w:pPr>
+        <w:ind w:left="2880" w:hanging="360"/>
+      </w:pPr>
+    </w:lvl>
+    <w:lvl w:ilvl="4" w:tplc="0C090019" w:tentative="1">
+      <w:start w:val="1"/>
+      <w:numFmt w:val="lowerLetter"/>
+      <w:lvlText w:val="%5."/>
+      <w:lvlJc w:val="left"/>
+      <w:pPr>
+        <w:ind w:left="3600" w:hanging="360"/>
+      </w:pPr>
+    </w:lvl>
+    <w:lvl w:ilvl="5" w:tplc="0C09001B" w:tentative="1">
+      <w:start w:val="1"/>
+      <w:numFmt w:val="lowerRoman"/>
+      <w:lvlText w:val="%6."/>
+      <w:lvlJc w:val="right"/>
+      <w:pPr>
+        <w:ind w:left="4320" w:hanging="180"/>
+      </w:pPr>
+    </w:lvl>
+    <w:lvl w:ilvl="6" w:tplc="0C09000F" w:tentative="1">
+      <w:start w:val="1"/>
+      <w:numFmt w:val="decimal"/>
+      <w:lvlText w:val="%7."/>
+      <w:lvlJc w:val="left"/>
+      <w:pPr>
+        <w:ind w:left="5040" w:hanging="360"/>
+      </w:pPr>
+    </w:lvl>
+    <w:lvl w:ilvl="7" w:tplc="0C090019" w:tentative="1">
+      <w:start w:val="1"/>
+      <w:numFmt w:val="lowerLetter"/>
+      <w:lvlText w:val="%8."/>
+      <w:lvlJc w:val="left"/>
+      <w:pPr>
+        <w:ind w:left="5760" w:hanging="360"/>
+      </w:pPr>
+    </w:lvl>
+    <w:lvl w:ilvl="8" w:tplc="0C09001B" w:tentative="1">
+      <w:start w:val="1"/>
+      <w:numFmt w:val="lowerRoman"/>
+      <w:lvlText w:val="%9."/>
+      <w:lvlJc w:val="right"/>
+      <w:pPr>
+        <w:ind w:left="6480" w:hanging="180"/>
+      </w:pPr>
+    </w:lvl>
+  </w:abstractNum>
+  <w:abstractNum w:abstractNumId="14">
     <w:nsid w:val="38E323B3"/>
     <w:multiLevelType w:val="multilevel"/>
     <w:tmpl w:val="673CE026"/>
@@ -17795,7 +19486,7 @@
       </w:rPr>
     </w:lvl>
   </w:abstractNum>
-  <w:abstractNum w:abstractNumId="13">
+  <w:abstractNum w:abstractNumId="15">
     <w:nsid w:val="397E5BC8"/>
     <w:multiLevelType w:val="multilevel"/>
     <w:tmpl w:val="8E220F84"/>
@@ -17892,7 +19583,7 @@
       </w:pPr>
     </w:lvl>
   </w:abstractNum>
-  <w:abstractNum w:abstractNumId="14">
+  <w:abstractNum w:abstractNumId="16">
     <w:nsid w:val="3BAF7B8C"/>
     <w:multiLevelType w:val="multilevel"/>
     <w:tmpl w:val="DF1A98F0"/>
@@ -18032,7 +19723,7 @@
       </w:rPr>
     </w:lvl>
   </w:abstractNum>
-  <w:abstractNum w:abstractNumId="15">
+  <w:abstractNum w:abstractNumId="17">
     <w:nsid w:val="3C6C4043"/>
     <w:multiLevelType w:val="multilevel"/>
     <w:tmpl w:val="2F6A5610"/>
@@ -18118,7 +19809,7 @@
       </w:pPr>
     </w:lvl>
   </w:abstractNum>
-  <w:abstractNum w:abstractNumId="16">
+  <w:abstractNum w:abstractNumId="18">
     <w:nsid w:val="406103DF"/>
     <w:multiLevelType w:val="multilevel"/>
     <w:tmpl w:val="78C0BCA8"/>
@@ -18258,7 +19949,7 @@
       </w:rPr>
     </w:lvl>
   </w:abstractNum>
-  <w:abstractNum w:abstractNumId="17">
+  <w:abstractNum w:abstractNumId="19">
     <w:nsid w:val="419E0D3B"/>
     <w:multiLevelType w:val="multilevel"/>
     <w:tmpl w:val="6C5C6932"/>
@@ -18344,7 +20035,7 @@
       </w:pPr>
     </w:lvl>
   </w:abstractNum>
-  <w:abstractNum w:abstractNumId="18">
+  <w:abstractNum w:abstractNumId="20">
     <w:nsid w:val="4B2A54B1"/>
     <w:multiLevelType w:val="multilevel"/>
     <w:tmpl w:val="B0AEA274"/>
@@ -18484,7 +20175,7 @@
       </w:rPr>
     </w:lvl>
   </w:abstractNum>
-  <w:abstractNum w:abstractNumId="19">
+  <w:abstractNum w:abstractNumId="21">
     <w:nsid w:val="4B4859BA"/>
     <w:multiLevelType w:val="multilevel"/>
     <w:tmpl w:val="ED520B8C"/>
@@ -18570,7 +20261,7 @@
       </w:pPr>
     </w:lvl>
   </w:abstractNum>
-  <w:abstractNum w:abstractNumId="20">
+  <w:abstractNum w:abstractNumId="22">
     <w:nsid w:val="4E6958AF"/>
     <w:multiLevelType w:val="multilevel"/>
     <w:tmpl w:val="14C89F1A"/>
@@ -18704,7 +20395,7 @@
       </w:rPr>
     </w:lvl>
   </w:abstractNum>
-  <w:abstractNum w:abstractNumId="21">
+  <w:abstractNum w:abstractNumId="23">
     <w:nsid w:val="502B3CFA"/>
     <w:multiLevelType w:val="multilevel"/>
     <w:tmpl w:val="E8C0C9A4"/>
@@ -18844,7 +20535,7 @@
       </w:rPr>
     </w:lvl>
   </w:abstractNum>
-  <w:abstractNum w:abstractNumId="22">
+  <w:abstractNum w:abstractNumId="24">
     <w:nsid w:val="577E557E"/>
     <w:multiLevelType w:val="multilevel"/>
     <w:tmpl w:val="04B8679A"/>
@@ -18984,7 +20675,7 @@
       </w:rPr>
     </w:lvl>
   </w:abstractNum>
-  <w:abstractNum w:abstractNumId="23">
+  <w:abstractNum w:abstractNumId="25">
     <w:nsid w:val="57BD44D5"/>
     <w:multiLevelType w:val="multilevel"/>
     <w:tmpl w:val="A3045F34"/>
@@ -19124,7 +20815,7 @@
       </w:rPr>
     </w:lvl>
   </w:abstractNum>
-  <w:abstractNum w:abstractNumId="24">
+  <w:abstractNum w:abstractNumId="26">
     <w:nsid w:val="57E36BD2"/>
     <w:multiLevelType w:val="multilevel"/>
     <w:tmpl w:val="61FC7C2A"/>
@@ -19264,7 +20955,7 @@
       </w:rPr>
     </w:lvl>
   </w:abstractNum>
-  <w:abstractNum w:abstractNumId="25">
+  <w:abstractNum w:abstractNumId="27">
     <w:nsid w:val="58642C15"/>
     <w:multiLevelType w:val="multilevel"/>
     <w:tmpl w:val="A1FCB6BA"/>
@@ -19350,7 +21041,7 @@
       </w:pPr>
     </w:lvl>
   </w:abstractNum>
-  <w:abstractNum w:abstractNumId="26">
+  <w:abstractNum w:abstractNumId="28">
     <w:nsid w:val="5C2D6B58"/>
     <w:multiLevelType w:val="multilevel"/>
     <w:tmpl w:val="D0F4C89A"/>
@@ -19490,7 +21181,7 @@
       </w:rPr>
     </w:lvl>
   </w:abstractNum>
-  <w:abstractNum w:abstractNumId="27">
+  <w:abstractNum w:abstractNumId="29">
     <w:nsid w:val="5D47316A"/>
     <w:multiLevelType w:val="multilevel"/>
     <w:tmpl w:val="DF92720A"/>
@@ -19630,7 +21321,7 @@
       </w:rPr>
     </w:lvl>
   </w:abstractNum>
-  <w:abstractNum w:abstractNumId="28">
+  <w:abstractNum w:abstractNumId="30">
     <w:nsid w:val="5E1A61A6"/>
     <w:multiLevelType w:val="multilevel"/>
     <w:tmpl w:val="C9FC406E"/>
@@ -19716,7 +21407,7 @@
       </w:pPr>
     </w:lvl>
   </w:abstractNum>
-  <w:abstractNum w:abstractNumId="29">
+  <w:abstractNum w:abstractNumId="31">
     <w:nsid w:val="65FC3F89"/>
     <w:multiLevelType w:val="multilevel"/>
     <w:tmpl w:val="60E24CDC"/>
@@ -19856,7 +21547,7 @@
       </w:rPr>
     </w:lvl>
   </w:abstractNum>
-  <w:abstractNum w:abstractNumId="30">
+  <w:abstractNum w:abstractNumId="32">
     <w:nsid w:val="66B50141"/>
     <w:multiLevelType w:val="multilevel"/>
     <w:tmpl w:val="6E5A03D2"/>
@@ -19996,7 +21687,7 @@
       </w:rPr>
     </w:lvl>
   </w:abstractNum>
-  <w:abstractNum w:abstractNumId="31">
+  <w:abstractNum w:abstractNumId="33">
     <w:nsid w:val="6A9820E3"/>
     <w:multiLevelType w:val="multilevel"/>
     <w:tmpl w:val="CA440FC6"/>
@@ -20136,7 +21827,7 @@
       </w:rPr>
     </w:lvl>
   </w:abstractNum>
-  <w:abstractNum w:abstractNumId="32">
+  <w:abstractNum w:abstractNumId="34">
     <w:nsid w:val="6B847936"/>
     <w:multiLevelType w:val="multilevel"/>
     <w:tmpl w:val="A24E1E02"/>
@@ -20222,7 +21913,7 @@
       </w:pPr>
     </w:lvl>
   </w:abstractNum>
-  <w:abstractNum w:abstractNumId="33">
+  <w:abstractNum w:abstractNumId="35">
     <w:nsid w:val="6C2A4886"/>
     <w:multiLevelType w:val="multilevel"/>
     <w:tmpl w:val="2758AE20"/>
@@ -20308,7 +21999,7 @@
       </w:pPr>
     </w:lvl>
   </w:abstractNum>
-  <w:abstractNum w:abstractNumId="34">
+  <w:abstractNum w:abstractNumId="36">
     <w:nsid w:val="72171AE2"/>
     <w:multiLevelType w:val="multilevel"/>
     <w:tmpl w:val="F8C07B52"/>
@@ -20442,7 +22133,7 @@
       </w:rPr>
     </w:lvl>
   </w:abstractNum>
-  <w:abstractNum w:abstractNumId="35">
+  <w:abstractNum w:abstractNumId="37">
     <w:nsid w:val="740113D2"/>
     <w:multiLevelType w:val="multilevel"/>
     <w:tmpl w:val="26DC084C"/>
@@ -20582,7 +22273,7 @@
       </w:rPr>
     </w:lvl>
   </w:abstractNum>
-  <w:abstractNum w:abstractNumId="36">
+  <w:abstractNum w:abstractNumId="38">
     <w:nsid w:val="75895DF0"/>
     <w:multiLevelType w:val="multilevel"/>
     <w:tmpl w:val="2EDCFAC8"/>
@@ -20668,7 +22359,7 @@
       </w:pPr>
     </w:lvl>
   </w:abstractNum>
-  <w:abstractNum w:abstractNumId="37">
+  <w:abstractNum w:abstractNumId="39">
     <w:nsid w:val="7D532B8F"/>
     <w:multiLevelType w:val="multilevel"/>
     <w:tmpl w:val="B53648C4"/>
@@ -20754,7 +22445,7 @@
       </w:pPr>
     </w:lvl>
   </w:abstractNum>
-  <w:abstractNum w:abstractNumId="38">
+  <w:abstractNum w:abstractNumId="40">
     <w:nsid w:val="7FA4002F"/>
     <w:multiLevelType w:val="multilevel"/>
     <w:tmpl w:val="5C2EDAA0"/>
@@ -20895,121 +22586,127 @@
     </w:lvl>
   </w:abstractNum>
   <w:num w:numId="1">
-    <w:abstractNumId w:val="36"/>
+    <w:abstractNumId w:val="38"/>
   </w:num>
   <w:num w:numId="2">
-    <w:abstractNumId w:val="13"/>
+    <w:abstractNumId w:val="15"/>
   </w:num>
   <w:num w:numId="3">
-    <w:abstractNumId w:val="16"/>
+    <w:abstractNumId w:val="18"/>
   </w:num>
   <w:num w:numId="4">
+    <w:abstractNumId w:val="37"/>
+  </w:num>
+  <w:num w:numId="5">
+    <w:abstractNumId w:val="20"/>
+  </w:num>
+  <w:num w:numId="6">
     <w:abstractNumId w:val="35"/>
   </w:num>
-  <w:num w:numId="5">
-    <w:abstractNumId w:val="18"/>
+  <w:num w:numId="7">
+    <w:abstractNumId w:val="25"/>
   </w:num>
-  <w:num w:numId="6">
+  <w:num w:numId="8">
+    <w:abstractNumId w:val="31"/>
+  </w:num>
+  <w:num w:numId="9">
+    <w:abstractNumId w:val="3"/>
+  </w:num>
+  <w:num w:numId="10">
+    <w:abstractNumId w:val="24"/>
+  </w:num>
+  <w:num w:numId="11">
     <w:abstractNumId w:val="33"/>
   </w:num>
-  <w:num w:numId="7">
-    <w:abstractNumId w:val="23"/>
+  <w:num w:numId="12">
+    <w:abstractNumId w:val="12"/>
   </w:num>
-  <w:num w:numId="8">
-    <w:abstractNumId w:val="29"/>
-  </w:num>
-  <w:num w:numId="9">
-    <w:abstractNumId w:val="2"/>
-  </w:num>
-  <w:num w:numId="10">
-    <w:abstractNumId w:val="22"/>
-  </w:num>
-  <w:num w:numId="11">
-    <w:abstractNumId w:val="31"/>
-  </w:num>
-  <w:num w:numId="12">
+  <w:num w:numId="13">
     <w:abstractNumId w:val="11"/>
   </w:num>
-  <w:num w:numId="13">
+  <w:num w:numId="14">
     <w:abstractNumId w:val="10"/>
   </w:num>
-  <w:num w:numId="14">
-    <w:abstractNumId w:val="9"/>
-  </w:num>
   <w:num w:numId="15">
-    <w:abstractNumId w:val="17"/>
+    <w:abstractNumId w:val="19"/>
   </w:num>
   <w:num w:numId="16">
-    <w:abstractNumId w:val="37"/>
+    <w:abstractNumId w:val="39"/>
   </w:num>
   <w:num w:numId="17">
     <w:abstractNumId w:val="1"/>
   </w:num>
   <w:num w:numId="18">
-    <w:abstractNumId w:val="24"/>
+    <w:abstractNumId w:val="26"/>
   </w:num>
   <w:num w:numId="19">
-    <w:abstractNumId w:val="26"/>
+    <w:abstractNumId w:val="28"/>
   </w:num>
   <w:num w:numId="20">
+    <w:abstractNumId w:val="16"/>
+  </w:num>
+  <w:num w:numId="21">
+    <w:abstractNumId w:val="23"/>
+  </w:num>
+  <w:num w:numId="22">
+    <w:abstractNumId w:val="7"/>
+  </w:num>
+  <w:num w:numId="23">
+    <w:abstractNumId w:val="4"/>
+  </w:num>
+  <w:num w:numId="24">
+    <w:abstractNumId w:val="21"/>
+  </w:num>
+  <w:num w:numId="25">
+    <w:abstractNumId w:val="8"/>
+  </w:num>
+  <w:num w:numId="26">
+    <w:abstractNumId w:val="17"/>
+  </w:num>
+  <w:num w:numId="27">
+    <w:abstractNumId w:val="40"/>
+  </w:num>
+  <w:num w:numId="28">
+    <w:abstractNumId w:val="30"/>
+  </w:num>
+  <w:num w:numId="29">
+    <w:abstractNumId w:val="6"/>
+  </w:num>
+  <w:num w:numId="30">
+    <w:abstractNumId w:val="36"/>
+  </w:num>
+  <w:num w:numId="31">
     <w:abstractNumId w:val="14"/>
   </w:num>
-  <w:num w:numId="21">
-    <w:abstractNumId w:val="21"/>
+  <w:num w:numId="32">
+    <w:abstractNumId w:val="32"/>
   </w:num>
-  <w:num w:numId="22">
-    <w:abstractNumId w:val="6"/>
+  <w:num w:numId="33">
+    <w:abstractNumId w:val="34"/>
   </w:num>
-  <w:num w:numId="23">
-    <w:abstractNumId w:val="3"/>
+  <w:num w:numId="34">
+    <w:abstractNumId w:val="27"/>
   </w:num>
-  <w:num w:numId="24">
-    <w:abstractNumId w:val="19"/>
+  <w:num w:numId="35">
+    <w:abstractNumId w:val="22"/>
   </w:num>
-  <w:num w:numId="25">
-    <w:abstractNumId w:val="7"/>
-  </w:num>
-  <w:num w:numId="26">
-    <w:abstractNumId w:val="15"/>
-  </w:num>
-  <w:num w:numId="27">
-    <w:abstractNumId w:val="38"/>
-  </w:num>
-  <w:num w:numId="28">
-    <w:abstractNumId w:val="28"/>
-  </w:num>
-  <w:num w:numId="29">
+  <w:num w:numId="36">
     <w:abstractNumId w:val="5"/>
   </w:num>
-  <w:num w:numId="30">
-    <w:abstractNumId w:val="34"/>
-  </w:num>
-  <w:num w:numId="31">
-    <w:abstractNumId w:val="12"/>
-  </w:num>
-  <w:num w:numId="32">
-    <w:abstractNumId w:val="30"/>
-  </w:num>
-  <w:num w:numId="33">
-    <w:abstractNumId w:val="32"/>
-  </w:num>
-  <w:num w:numId="34">
-    <w:abstractNumId w:val="25"/>
-  </w:num>
-  <w:num w:numId="35">
-    <w:abstractNumId w:val="20"/>
-  </w:num>
-  <w:num w:numId="36">
-    <w:abstractNumId w:val="4"/>
-  </w:num>
   <w:num w:numId="37">
-    <w:abstractNumId w:val="27"/>
+    <w:abstractNumId w:val="29"/>
   </w:num>
   <w:num w:numId="38">
-    <w:abstractNumId w:val="8"/>
+    <w:abstractNumId w:val="9"/>
   </w:num>
   <w:num w:numId="39">
     <w:abstractNumId w:val="0"/>
+  </w:num>
+  <w:num w:numId="40">
+    <w:abstractNumId w:val="13"/>
+  </w:num>
+  <w:num w:numId="41">
+    <w:abstractNumId w:val="2"/>
   </w:num>
 </w:numbering>
 </file>

</xml_diff>